<commit_message>
Subiendo las pruebas de Katalon en Crhome
</commit_message>
<xml_diff>
--- a/Casos de prueba/Plantilla casos de prueba.docx
+++ b/Casos de prueba/Plantilla casos de prueba.docx
@@ -2392,7 +2392,15 @@
                 <w:color w:val="000000"/>
                 <w:lang w:eastAsia="es-CO"/>
               </w:rPr>
-              <w:t>: xxx</w:t>
+              <w:t xml:space="preserve">: </w:t>
+            </w:r>
+            <w:r>
+              <w:rPr>
+                <w:rFonts w:ascii="Calibri" w:eastAsia="Times New Roman" w:hAnsi="Calibri" w:cs="Calibri"/>
+                <w:color w:val="000000"/>
+                <w:lang w:eastAsia="es-CO"/>
+              </w:rPr>
+              <w:t>47230223</w:t>
             </w:r>
             <w:r>
               <w:rPr>
@@ -2403,16 +2411,14 @@
               <w:br/>
               <w:t xml:space="preserve">Contraseña: </w:t>
             </w:r>
-            <w:proofErr w:type="spellStart"/>
-            <w:r>
-              <w:rPr>
-                <w:rFonts w:ascii="Calibri" w:eastAsia="Times New Roman" w:hAnsi="Calibri" w:cs="Calibri"/>
-                <w:color w:val="000000"/>
-                <w:lang w:eastAsia="es-CO"/>
-              </w:rPr>
-              <w:t>xxxx</w:t>
-            </w:r>
-            <w:proofErr w:type="spellEnd"/>
+            <w:r>
+              <w:rPr>
+                <w:rFonts w:ascii="Calibri" w:eastAsia="Times New Roman" w:hAnsi="Calibri" w:cs="Calibri"/>
+                <w:color w:val="000000"/>
+                <w:lang w:eastAsia="es-CO"/>
+              </w:rPr>
+              <w:t>47230223</w:t>
+            </w:r>
           </w:p>
         </w:tc>
         <w:tc>
@@ -2938,17 +2944,17 @@
         <w:tblLook w:val="04A0" w:firstRow="1" w:lastRow="0" w:firstColumn="1" w:lastColumn="0" w:noHBand="0" w:noVBand="1"/>
       </w:tblPr>
       <w:tblGrid>
-        <w:gridCol w:w="426"/>
-        <w:gridCol w:w="1197"/>
-        <w:gridCol w:w="1024"/>
-        <w:gridCol w:w="1500"/>
-        <w:gridCol w:w="1695"/>
-        <w:gridCol w:w="1688"/>
-        <w:gridCol w:w="1687"/>
-        <w:gridCol w:w="949"/>
-        <w:gridCol w:w="1114"/>
-        <w:gridCol w:w="855"/>
-        <w:gridCol w:w="1011"/>
+        <w:gridCol w:w="420"/>
+        <w:gridCol w:w="1513"/>
+        <w:gridCol w:w="1002"/>
+        <w:gridCol w:w="1467"/>
+        <w:gridCol w:w="1657"/>
+        <w:gridCol w:w="1650"/>
+        <w:gridCol w:w="1649"/>
+        <w:gridCol w:w="910"/>
+        <w:gridCol w:w="1067"/>
+        <w:gridCol w:w="821"/>
+        <w:gridCol w:w="990"/>
       </w:tblGrid>
       <w:tr>
         <w:trPr>
@@ -4077,6 +4083,14 @@
               </w:rPr>
               <w:t>Ejecutado por:</w:t>
             </w:r>
+            <w:r>
+              <w:rPr>
+                <w:rFonts w:ascii="Calibri" w:eastAsia="Times New Roman" w:hAnsi="Calibri" w:cs="Calibri"/>
+                <w:color w:val="000000"/>
+                <w:lang w:eastAsia="es-CO"/>
+              </w:rPr>
+              <w:t xml:space="preserve"> Carlos Castañeda</w:t>
+            </w:r>
           </w:p>
         </w:tc>
         <w:tc>
@@ -4957,15 +4971,15 @@
                 <w:color w:val="000000"/>
                 <w:lang w:eastAsia="es-CO"/>
               </w:rPr>
-              <w:t>DNI</w:t>
-            </w:r>
-            <w:r>
-              <w:rPr>
-                <w:rFonts w:ascii="Calibri" w:eastAsia="Times New Roman" w:hAnsi="Calibri" w:cs="Calibri"/>
-                <w:color w:val="000000"/>
-                <w:lang w:eastAsia="es-CO"/>
-              </w:rPr>
-              <w:t>: test</w:t>
+              <w:t xml:space="preserve">DNI: </w:t>
+            </w:r>
+            <w:r>
+              <w:rPr>
+                <w:rFonts w:ascii="Calibri" w:eastAsia="Times New Roman" w:hAnsi="Calibri" w:cs="Calibri"/>
+                <w:color w:val="000000"/>
+                <w:lang w:eastAsia="es-CO"/>
+              </w:rPr>
+              <w:t>12345678</w:t>
             </w:r>
             <w:r>
               <w:rPr>
@@ -4974,15 +4988,15 @@
                 <w:lang w:eastAsia="es-CO"/>
               </w:rPr>
               <w:br/>
-              <w:t>Contraseña: Test</w:t>
-            </w:r>
-            <w:r>
-              <w:rPr>
-                <w:rFonts w:ascii="Calibri" w:eastAsia="Times New Roman" w:hAnsi="Calibri" w:cs="Calibri"/>
-                <w:color w:val="000000"/>
-                <w:lang w:eastAsia="es-CO"/>
-              </w:rPr>
-              <w:t> </w:t>
+              <w:t xml:space="preserve">Contraseña: </w:t>
+            </w:r>
+            <w:r>
+              <w:rPr>
+                <w:rFonts w:ascii="Calibri" w:eastAsia="Times New Roman" w:hAnsi="Calibri" w:cs="Calibri"/>
+                <w:color w:val="000000"/>
+                <w:lang w:eastAsia="es-CO"/>
+              </w:rPr>
+              <w:t>12345678</w:t>
             </w:r>
           </w:p>
         </w:tc>
@@ -5145,24 +5159,33 @@
                 <w:color w:val="000000"/>
                 <w:lang w:eastAsia="es-CO"/>
               </w:rPr>
-              <w:t>Mensaje “</w:t>
-            </w:r>
-            <w:r>
-              <w:rPr>
-                <w:rFonts w:ascii="Calibri" w:eastAsia="Times New Roman" w:hAnsi="Calibri" w:cs="Calibri"/>
-                <w:color w:val="000000"/>
-                <w:lang w:eastAsia="es-CO"/>
-              </w:rPr>
-              <w:t>DNI</w:t>
-            </w:r>
-            <w:r>
-              <w:rPr>
-                <w:rFonts w:ascii="Calibri" w:eastAsia="Times New Roman" w:hAnsi="Calibri" w:cs="Calibri"/>
-                <w:color w:val="000000"/>
-                <w:lang w:eastAsia="es-CO"/>
-              </w:rPr>
-              <w:t xml:space="preserve"> y/o contraseña incorrectos”</w:t>
-            </w:r>
+              <w:t>Vuelve a cargar la página</w:t>
+            </w:r>
+          </w:p>
+        </w:tc>
+        <w:tc>
+          <w:tcPr>
+            <w:tcW w:w="385" w:type="pct"/>
+            <w:tcBorders>
+              <w:top w:val="nil"/>
+              <w:left w:val="nil"/>
+              <w:bottom w:val="single" w:sz="4" w:space="0" w:color="auto"/>
+              <w:right w:val="single" w:sz="4" w:space="0" w:color="auto"/>
+            </w:tcBorders>
+            <w:shd w:val="clear" w:color="auto" w:fill="auto"/>
+            <w:noWrap/>
+            <w:vAlign w:val="bottom"/>
+            <w:hideMark/>
+          </w:tcPr>
+          <w:p>
+            <w:pPr>
+              <w:spacing w:after="0" w:line="240" w:lineRule="auto"/>
+              <w:rPr>
+                <w:rFonts w:ascii="Calibri" w:eastAsia="Times New Roman" w:hAnsi="Calibri" w:cs="Calibri"/>
+                <w:color w:val="000000"/>
+                <w:lang w:eastAsia="es-CO"/>
+              </w:rPr>
+            </w:pPr>
             <w:r>
               <w:rPr>
                 <w:rFonts w:ascii="Calibri" w:eastAsia="Times New Roman" w:hAnsi="Calibri" w:cs="Calibri"/>
@@ -5171,38 +5194,13 @@
               </w:rPr>
               <w:t> </w:t>
             </w:r>
-          </w:p>
-        </w:tc>
-        <w:tc>
-          <w:tcPr>
-            <w:tcW w:w="385" w:type="pct"/>
-            <w:tcBorders>
-              <w:top w:val="nil"/>
-              <w:left w:val="nil"/>
-              <w:bottom w:val="single" w:sz="4" w:space="0" w:color="auto"/>
-              <w:right w:val="single" w:sz="4" w:space="0" w:color="auto"/>
-            </w:tcBorders>
-            <w:shd w:val="clear" w:color="auto" w:fill="auto"/>
-            <w:noWrap/>
-            <w:vAlign w:val="bottom"/>
-            <w:hideMark/>
-          </w:tcPr>
-          <w:p>
-            <w:pPr>
-              <w:spacing w:after="0" w:line="240" w:lineRule="auto"/>
-              <w:rPr>
-                <w:rFonts w:ascii="Calibri" w:eastAsia="Times New Roman" w:hAnsi="Calibri" w:cs="Calibri"/>
-                <w:color w:val="000000"/>
-                <w:lang w:eastAsia="es-CO"/>
-              </w:rPr>
-            </w:pPr>
-            <w:r>
-              <w:rPr>
-                <w:rFonts w:ascii="Calibri" w:eastAsia="Times New Roman" w:hAnsi="Calibri" w:cs="Calibri"/>
-                <w:color w:val="000000"/>
-                <w:lang w:eastAsia="es-CO"/>
-              </w:rPr>
-              <w:t> </w:t>
+            <w:r>
+              <w:rPr>
+                <w:rFonts w:ascii="Calibri" w:eastAsia="Times New Roman" w:hAnsi="Calibri" w:cs="Calibri"/>
+                <w:color w:val="000000"/>
+                <w:lang w:eastAsia="es-CO"/>
+              </w:rPr>
+              <w:t>Pasó</w:t>
             </w:r>
           </w:p>
         </w:tc>
@@ -5289,15 +5287,15 @@
                 <w:color w:val="000000"/>
                 <w:lang w:eastAsia="es-CO"/>
               </w:rPr>
-              <w:t>DNI</w:t>
-            </w:r>
-            <w:r>
-              <w:rPr>
-                <w:rFonts w:ascii="Calibri" w:eastAsia="Times New Roman" w:hAnsi="Calibri" w:cs="Calibri"/>
-                <w:color w:val="000000"/>
-                <w:lang w:eastAsia="es-CO"/>
-              </w:rPr>
-              <w:t>: xxx</w:t>
+              <w:t xml:space="preserve">DNI: </w:t>
+            </w:r>
+            <w:r>
+              <w:rPr>
+                <w:rFonts w:ascii="Calibri" w:eastAsia="Times New Roman" w:hAnsi="Calibri" w:cs="Calibri"/>
+                <w:color w:val="000000"/>
+                <w:lang w:eastAsia="es-CO"/>
+              </w:rPr>
+              <w:t>47230223</w:t>
             </w:r>
             <w:r>
               <w:rPr>
@@ -5308,16 +5306,16 @@
               <w:br/>
               <w:t xml:space="preserve">Contraseña: </w:t>
             </w:r>
-            <w:proofErr w:type="spellStart"/>
-            <w:r>
-              <w:rPr>
-                <w:rFonts w:ascii="Calibri" w:eastAsia="Times New Roman" w:hAnsi="Calibri" w:cs="Calibri"/>
-                <w:color w:val="000000"/>
-                <w:lang w:eastAsia="es-CO"/>
-              </w:rPr>
-              <w:t>xxxx</w:t>
-            </w:r>
-            <w:proofErr w:type="spellEnd"/>
+            <w:bookmarkStart w:id="0" w:name="_GoBack"/>
+            <w:r>
+              <w:rPr>
+                <w:rFonts w:ascii="Calibri" w:eastAsia="Times New Roman" w:hAnsi="Calibri" w:cs="Calibri"/>
+                <w:color w:val="000000"/>
+                <w:lang w:eastAsia="es-CO"/>
+              </w:rPr>
+              <w:t>47230223</w:t>
+            </w:r>
+            <w:bookmarkEnd w:id="0"/>
           </w:p>
         </w:tc>
         <w:tc>
@@ -5544,6 +5542,16 @@
               </w:rPr>
               <w:t> </w:t>
             </w:r>
+            <w:proofErr w:type="spellStart"/>
+            <w:r>
+              <w:rPr>
+                <w:rFonts w:ascii="Calibri" w:eastAsia="Times New Roman" w:hAnsi="Calibri" w:cs="Calibri"/>
+                <w:color w:val="000000"/>
+                <w:lang w:eastAsia="es-CO"/>
+              </w:rPr>
+              <w:t>PAsó</w:t>
+            </w:r>
+            <w:proofErr w:type="spellEnd"/>
           </w:p>
         </w:tc>
       </w:tr>
@@ -5615,39 +5623,6 @@
                 <w:lang w:eastAsia="es-CO"/>
               </w:rPr>
             </w:pPr>
-            <w:r>
-              <w:rPr>
-                <w:rFonts w:ascii="Calibri" w:eastAsia="Times New Roman" w:hAnsi="Calibri" w:cs="Calibri"/>
-                <w:color w:val="000000"/>
-                <w:lang w:eastAsia="es-CO"/>
-              </w:rPr>
-              <w:t> </w:t>
-            </w:r>
-            <w:r>
-              <w:rPr>
-                <w:rFonts w:ascii="Calibri" w:eastAsia="Times New Roman" w:hAnsi="Calibri" w:cs="Calibri"/>
-                <w:color w:val="000000"/>
-                <w:lang w:eastAsia="es-CO"/>
-              </w:rPr>
-              <w:t>DNI</w:t>
-            </w:r>
-            <w:r>
-              <w:rPr>
-                <w:rFonts w:ascii="Calibri" w:eastAsia="Times New Roman" w:hAnsi="Calibri" w:cs="Calibri"/>
-                <w:color w:val="000000"/>
-                <w:lang w:eastAsia="es-CO"/>
-              </w:rPr>
-              <w:t xml:space="preserve">: </w:t>
-            </w:r>
-            <w:r>
-              <w:rPr>
-                <w:rFonts w:ascii="Calibri" w:eastAsia="Times New Roman" w:hAnsi="Calibri" w:cs="Calibri"/>
-                <w:color w:val="000000"/>
-                <w:lang w:eastAsia="es-CO"/>
-              </w:rPr>
-              <w:br/>
-              <w:t xml:space="preserve">Contraseña: </w:t>
-            </w:r>
           </w:p>
         </w:tc>
         <w:tc>
@@ -5806,6 +5781,39 @@
                 <w:color w:val="000000"/>
                 <w:lang w:eastAsia="es-CO"/>
               </w:rPr>
+              <w:t>Mensaje “Por favor completar este campo”</w:t>
+            </w:r>
+          </w:p>
+        </w:tc>
+        <w:tc>
+          <w:tcPr>
+            <w:tcW w:w="385" w:type="pct"/>
+            <w:tcBorders>
+              <w:top w:val="nil"/>
+              <w:left w:val="nil"/>
+              <w:bottom w:val="single" w:sz="4" w:space="0" w:color="auto"/>
+              <w:right w:val="single" w:sz="4" w:space="0" w:color="auto"/>
+            </w:tcBorders>
+            <w:shd w:val="clear" w:color="auto" w:fill="auto"/>
+            <w:noWrap/>
+            <w:vAlign w:val="bottom"/>
+            <w:hideMark/>
+          </w:tcPr>
+          <w:p>
+            <w:pPr>
+              <w:spacing w:after="0" w:line="240" w:lineRule="auto"/>
+              <w:rPr>
+                <w:rFonts w:ascii="Calibri" w:eastAsia="Times New Roman" w:hAnsi="Calibri" w:cs="Calibri"/>
+                <w:color w:val="000000"/>
+                <w:lang w:eastAsia="es-CO"/>
+              </w:rPr>
+            </w:pPr>
+            <w:r>
+              <w:rPr>
+                <w:rFonts w:ascii="Calibri" w:eastAsia="Times New Roman" w:hAnsi="Calibri" w:cs="Calibri"/>
+                <w:color w:val="000000"/>
+                <w:lang w:eastAsia="es-CO"/>
+              </w:rPr>
               <w:t> </w:t>
             </w:r>
             <w:r>
@@ -5814,40 +5822,7 @@
                 <w:color w:val="000000"/>
                 <w:lang w:eastAsia="es-CO"/>
               </w:rPr>
-              <w:t>Mensaje “Por favor llene todos los campos”</w:t>
-            </w:r>
-          </w:p>
-        </w:tc>
-        <w:tc>
-          <w:tcPr>
-            <w:tcW w:w="385" w:type="pct"/>
-            <w:tcBorders>
-              <w:top w:val="nil"/>
-              <w:left w:val="nil"/>
-              <w:bottom w:val="single" w:sz="4" w:space="0" w:color="auto"/>
-              <w:right w:val="single" w:sz="4" w:space="0" w:color="auto"/>
-            </w:tcBorders>
-            <w:shd w:val="clear" w:color="auto" w:fill="auto"/>
-            <w:noWrap/>
-            <w:vAlign w:val="bottom"/>
-            <w:hideMark/>
-          </w:tcPr>
-          <w:p>
-            <w:pPr>
-              <w:spacing w:after="0" w:line="240" w:lineRule="auto"/>
-              <w:rPr>
-                <w:rFonts w:ascii="Calibri" w:eastAsia="Times New Roman" w:hAnsi="Calibri" w:cs="Calibri"/>
-                <w:color w:val="000000"/>
-                <w:lang w:eastAsia="es-CO"/>
-              </w:rPr>
-            </w:pPr>
-            <w:r>
-              <w:rPr>
-                <w:rFonts w:ascii="Calibri" w:eastAsia="Times New Roman" w:hAnsi="Calibri" w:cs="Calibri"/>
-                <w:color w:val="000000"/>
-                <w:lang w:eastAsia="es-CO"/>
-              </w:rPr>
-              <w:t> </w:t>
+              <w:t>Pasó</w:t>
             </w:r>
           </w:p>
         </w:tc>
@@ -5926,15 +5901,15 @@
                 <w:color w:val="000000"/>
                 <w:lang w:eastAsia="es-CO"/>
               </w:rPr>
-              <w:t>DNI</w:t>
-            </w:r>
-            <w:r>
-              <w:rPr>
-                <w:rFonts w:ascii="Calibri" w:eastAsia="Times New Roman" w:hAnsi="Calibri" w:cs="Calibri"/>
-                <w:color w:val="000000"/>
-                <w:lang w:eastAsia="es-CO"/>
-              </w:rPr>
-              <w:t>: test</w:t>
+              <w:t xml:space="preserve">DNI: </w:t>
+            </w:r>
+            <w:r>
+              <w:rPr>
+                <w:rFonts w:ascii="Calibri" w:eastAsia="Times New Roman" w:hAnsi="Calibri" w:cs="Calibri"/>
+                <w:color w:val="000000"/>
+                <w:lang w:eastAsia="es-CO"/>
+              </w:rPr>
+              <w:t>12345678</w:t>
             </w:r>
             <w:r>
               <w:rPr>
@@ -5943,7 +5918,15 @@
                 <w:lang w:eastAsia="es-CO"/>
               </w:rPr>
               <w:br/>
-              <w:t>Contraseña: Test</w:t>
+              <w:t xml:space="preserve">Contraseña: </w:t>
+            </w:r>
+            <w:r>
+              <w:rPr>
+                <w:rFonts w:ascii="Calibri" w:eastAsia="Times New Roman" w:hAnsi="Calibri" w:cs="Calibri"/>
+                <w:color w:val="000000"/>
+                <w:lang w:eastAsia="es-CO"/>
+              </w:rPr>
+              <w:t>12345678</w:t>
             </w:r>
             <w:r>
               <w:rPr>
@@ -6120,23 +6103,7 @@
                 <w:color w:val="000000"/>
                 <w:lang w:eastAsia="es-CO"/>
               </w:rPr>
-              <w:t>Mensaje “</w:t>
-            </w:r>
-            <w:r>
-              <w:rPr>
-                <w:rFonts w:ascii="Calibri" w:eastAsia="Times New Roman" w:hAnsi="Calibri" w:cs="Calibri"/>
-                <w:color w:val="000000"/>
-                <w:lang w:eastAsia="es-CO"/>
-              </w:rPr>
-              <w:t>DNI</w:t>
-            </w:r>
-            <w:r>
-              <w:rPr>
-                <w:rFonts w:ascii="Calibri" w:eastAsia="Times New Roman" w:hAnsi="Calibri" w:cs="Calibri"/>
-                <w:color w:val="000000"/>
-                <w:lang w:eastAsia="es-CO"/>
-              </w:rPr>
-              <w:t xml:space="preserve"> y/o contraseña incorrectos”</w:t>
+              <w:t>Mensaje “DNI y/o contraseña incorrectos”</w:t>
             </w:r>
             <w:r>
               <w:rPr>
@@ -6264,15 +6231,15 @@
                 <w:color w:val="000000"/>
                 <w:lang w:eastAsia="es-CO"/>
               </w:rPr>
-              <w:t>DNI</w:t>
-            </w:r>
-            <w:r>
-              <w:rPr>
-                <w:rFonts w:ascii="Calibri" w:eastAsia="Times New Roman" w:hAnsi="Calibri" w:cs="Calibri"/>
-                <w:color w:val="000000"/>
-                <w:lang w:eastAsia="es-CO"/>
-              </w:rPr>
-              <w:t>: xxx</w:t>
+              <w:t xml:space="preserve">DNI: </w:t>
+            </w:r>
+            <w:r>
+              <w:rPr>
+                <w:rFonts w:ascii="Calibri" w:eastAsia="Times New Roman" w:hAnsi="Calibri" w:cs="Calibri"/>
+                <w:color w:val="000000"/>
+                <w:lang w:eastAsia="es-CO"/>
+              </w:rPr>
+              <w:t>47230223</w:t>
             </w:r>
             <w:r>
               <w:rPr>
@@ -6283,16 +6250,15 @@
               <w:br/>
               <w:t xml:space="preserve">Contraseña: </w:t>
             </w:r>
-            <w:proofErr w:type="spellStart"/>
-            <w:r>
-              <w:rPr>
-                <w:rFonts w:ascii="Calibri" w:eastAsia="Times New Roman" w:hAnsi="Calibri" w:cs="Calibri"/>
-                <w:color w:val="000000"/>
-                <w:lang w:eastAsia="es-CO"/>
-              </w:rPr>
-              <w:t>xxxx</w:t>
-            </w:r>
-            <w:proofErr w:type="spellEnd"/>
+            <w:r>
+              <w:rPr>
+                <w:rFonts w:ascii="Calibri" w:eastAsia="Times New Roman" w:hAnsi="Calibri" w:cs="Calibri"/>
+                <w:color w:val="000000"/>
+                <w:lang w:eastAsia="es-CO"/>
+              </w:rPr>
+              <w:lastRenderedPageBreak/>
+              <w:t>47230223</w:t>
+            </w:r>
           </w:p>
         </w:tc>
         <w:tc>
@@ -6324,6 +6290,7 @@
                 <w:color w:val="000000"/>
                 <w:lang w:eastAsia="es-CO"/>
               </w:rPr>
+              <w:lastRenderedPageBreak/>
               <w:t> </w:t>
             </w:r>
           </w:p>
@@ -6524,17 +6491,17 @@
         <w:tblLook w:val="04A0" w:firstRow="1" w:lastRow="0" w:firstColumn="1" w:lastColumn="0" w:noHBand="0" w:noVBand="1"/>
       </w:tblPr>
       <w:tblGrid>
-        <w:gridCol w:w="548"/>
-        <w:gridCol w:w="903"/>
-        <w:gridCol w:w="1402"/>
-        <w:gridCol w:w="2081"/>
-        <w:gridCol w:w="1571"/>
-        <w:gridCol w:w="1569"/>
-        <w:gridCol w:w="1570"/>
-        <w:gridCol w:w="883"/>
-        <w:gridCol w:w="1088"/>
-        <w:gridCol w:w="148"/>
-        <w:gridCol w:w="1383"/>
+        <w:gridCol w:w="461"/>
+        <w:gridCol w:w="740"/>
+        <w:gridCol w:w="1135"/>
+        <w:gridCol w:w="1670"/>
+        <w:gridCol w:w="1594"/>
+        <w:gridCol w:w="1591"/>
+        <w:gridCol w:w="1593"/>
+        <w:gridCol w:w="1345"/>
+        <w:gridCol w:w="1649"/>
+        <w:gridCol w:w="248"/>
+        <w:gridCol w:w="1120"/>
       </w:tblGrid>
       <w:tr>
         <w:trPr>
@@ -8561,6 +8528,14 @@
               </w:rPr>
               <w:t> </w:t>
             </w:r>
+            <w:r>
+              <w:rPr>
+                <w:rFonts w:ascii="Calibri" w:eastAsia="Times New Roman" w:hAnsi="Calibri" w:cs="Calibri"/>
+                <w:color w:val="000000"/>
+                <w:lang w:eastAsia="es-CO"/>
+              </w:rPr>
+              <w:t xml:space="preserve">Curso </w:t>
+            </w:r>
           </w:p>
         </w:tc>
         <w:tc>
@@ -8745,6 +8720,14 @@
                 <w:lang w:eastAsia="es-CO"/>
               </w:rPr>
               <w:t> </w:t>
+            </w:r>
+            <w:r>
+              <w:rPr>
+                <w:rFonts w:ascii="Calibri" w:eastAsia="Times New Roman" w:hAnsi="Calibri" w:cs="Calibri"/>
+                <w:color w:val="000000"/>
+                <w:lang w:eastAsia="es-CO"/>
+              </w:rPr>
+              <w:t>Pasó</w:t>
             </w:r>
           </w:p>
         </w:tc>
@@ -8916,15 +8899,7 @@
                 <w:color w:val="000000"/>
                 <w:lang w:eastAsia="es-CO"/>
               </w:rPr>
-              <w:t>Seleccionar un curso y dar clic en generar código QR</w:t>
-            </w:r>
-            <w:r>
-              <w:rPr>
-                <w:rFonts w:ascii="Calibri" w:eastAsia="Times New Roman" w:hAnsi="Calibri" w:cs="Calibri"/>
-                <w:color w:val="000000"/>
-                <w:lang w:eastAsia="es-CO"/>
-              </w:rPr>
-              <w:t> </w:t>
+              <w:t>Seleccionar la opción de generar código sin seleccionar algún curso</w:t>
             </w:r>
           </w:p>
         </w:tc>
@@ -8959,8 +8934,33 @@
                 <w:color w:val="000000"/>
                 <w:lang w:eastAsia="es-CO"/>
               </w:rPr>
-              <w:t>Código QR en pantalla</w:t>
-            </w:r>
+              <w:t>Mensaje “Seleccione una de estas opciones”</w:t>
+            </w:r>
+          </w:p>
+        </w:tc>
+        <w:tc>
+          <w:tcPr>
+            <w:tcW w:w="525" w:type="pct"/>
+            <w:tcBorders>
+              <w:top w:val="nil"/>
+              <w:left w:val="nil"/>
+              <w:bottom w:val="single" w:sz="4" w:space="0" w:color="auto"/>
+              <w:right w:val="single" w:sz="4" w:space="0" w:color="auto"/>
+            </w:tcBorders>
+            <w:shd w:val="clear" w:color="auto" w:fill="auto"/>
+            <w:noWrap/>
+            <w:vAlign w:val="bottom"/>
+            <w:hideMark/>
+          </w:tcPr>
+          <w:p>
+            <w:pPr>
+              <w:spacing w:after="0" w:line="240" w:lineRule="auto"/>
+              <w:rPr>
+                <w:rFonts w:ascii="Calibri" w:eastAsia="Times New Roman" w:hAnsi="Calibri" w:cs="Calibri"/>
+                <w:color w:val="000000"/>
+                <w:lang w:eastAsia="es-CO"/>
+              </w:rPr>
+            </w:pPr>
             <w:r>
               <w:rPr>
                 <w:rFonts w:ascii="Calibri" w:eastAsia="Times New Roman" w:hAnsi="Calibri" w:cs="Calibri"/>
@@ -8969,38 +8969,13 @@
               </w:rPr>
               <w:t> </w:t>
             </w:r>
-          </w:p>
-        </w:tc>
-        <w:tc>
-          <w:tcPr>
-            <w:tcW w:w="525" w:type="pct"/>
-            <w:tcBorders>
-              <w:top w:val="nil"/>
-              <w:left w:val="nil"/>
-              <w:bottom w:val="single" w:sz="4" w:space="0" w:color="auto"/>
-              <w:right w:val="single" w:sz="4" w:space="0" w:color="auto"/>
-            </w:tcBorders>
-            <w:shd w:val="clear" w:color="auto" w:fill="auto"/>
-            <w:noWrap/>
-            <w:vAlign w:val="bottom"/>
-            <w:hideMark/>
-          </w:tcPr>
-          <w:p>
-            <w:pPr>
-              <w:spacing w:after="0" w:line="240" w:lineRule="auto"/>
-              <w:rPr>
-                <w:rFonts w:ascii="Calibri" w:eastAsia="Times New Roman" w:hAnsi="Calibri" w:cs="Calibri"/>
-                <w:color w:val="000000"/>
-                <w:lang w:eastAsia="es-CO"/>
-              </w:rPr>
-            </w:pPr>
-            <w:r>
-              <w:rPr>
-                <w:rFonts w:ascii="Calibri" w:eastAsia="Times New Roman" w:hAnsi="Calibri" w:cs="Calibri"/>
-                <w:color w:val="000000"/>
-                <w:lang w:eastAsia="es-CO"/>
-              </w:rPr>
-              <w:t> </w:t>
+            <w:r>
+              <w:rPr>
+                <w:rFonts w:ascii="Calibri" w:eastAsia="Times New Roman" w:hAnsi="Calibri" w:cs="Calibri"/>
+                <w:color w:val="000000"/>
+                <w:lang w:eastAsia="es-CO"/>
+              </w:rPr>
+              <w:t>Pasó</w:t>
             </w:r>
           </w:p>
         </w:tc>
@@ -13908,6 +13883,14 @@
               </w:rPr>
               <w:t> </w:t>
             </w:r>
+            <w:r>
+              <w:rPr>
+                <w:rFonts w:ascii="Calibri" w:eastAsia="Times New Roman" w:hAnsi="Calibri" w:cs="Calibri"/>
+                <w:color w:val="000000"/>
+                <w:lang w:eastAsia="es-CO"/>
+              </w:rPr>
+              <w:t>Pasó</w:t>
+            </w:r>
           </w:p>
         </w:tc>
       </w:tr>
@@ -14110,15 +14093,7 @@
                 <w:color w:val="000000"/>
                 <w:lang w:eastAsia="es-CO"/>
               </w:rPr>
-              <w:t xml:space="preserve">Debe seleccionar la opción Asistencia, </w:t>
-            </w:r>
-            <w:r>
-              <w:rPr>
-                <w:rFonts w:ascii="Calibri" w:eastAsia="Times New Roman" w:hAnsi="Calibri" w:cs="Calibri"/>
-                <w:color w:val="000000"/>
-                <w:lang w:eastAsia="es-CO"/>
-              </w:rPr>
-              <w:t>luego da en el botón registrar</w:t>
+              <w:t>Debe seleccionar la opción Asistencia, luego da en el botón registrar</w:t>
             </w:r>
           </w:p>
         </w:tc>
@@ -14161,23 +14136,7 @@
                 <w:color w:val="000000"/>
                 <w:lang w:eastAsia="es-CO"/>
               </w:rPr>
-              <w:t>Mensaje “</w:t>
-            </w:r>
-            <w:r>
-              <w:rPr>
-                <w:rFonts w:ascii="Calibri" w:eastAsia="Times New Roman" w:hAnsi="Calibri" w:cs="Calibri"/>
-                <w:color w:val="000000"/>
-                <w:lang w:eastAsia="es-CO"/>
-              </w:rPr>
-              <w:t>Seleccione una de estas opciones</w:t>
-            </w:r>
-            <w:r>
-              <w:rPr>
-                <w:rFonts w:ascii="Calibri" w:eastAsia="Times New Roman" w:hAnsi="Calibri" w:cs="Calibri"/>
-                <w:color w:val="000000"/>
-                <w:lang w:eastAsia="es-CO"/>
-              </w:rPr>
-              <w:t>”</w:t>
+              <w:t>Mensaje “Seleccione una de estas opciones”</w:t>
             </w:r>
           </w:p>
         </w:tc>
@@ -14211,6 +14170,14 @@
                 <w:lang w:eastAsia="es-CO"/>
               </w:rPr>
               <w:t> </w:t>
+            </w:r>
+            <w:r>
+              <w:rPr>
+                <w:rFonts w:ascii="Calibri" w:eastAsia="Times New Roman" w:hAnsi="Calibri" w:cs="Calibri"/>
+                <w:color w:val="000000"/>
+                <w:lang w:eastAsia="es-CO"/>
+              </w:rPr>
+              <w:t>Pasó</w:t>
             </w:r>
           </w:p>
         </w:tc>
@@ -14414,15 +14381,7 @@
                 <w:color w:val="000000"/>
                 <w:lang w:eastAsia="es-CO"/>
               </w:rPr>
-              <w:t xml:space="preserve">Debe seleccionar la opción Asistencia, luego la opción de registrar asistencia, </w:t>
-            </w:r>
-            <w:r>
-              <w:rPr>
-                <w:rFonts w:ascii="Calibri" w:eastAsia="Times New Roman" w:hAnsi="Calibri" w:cs="Calibri"/>
-                <w:color w:val="000000"/>
-                <w:lang w:eastAsia="es-CO"/>
-              </w:rPr>
-              <w:t>y selecciona el botón registrar</w:t>
+              <w:t>Debe seleccionar la opción Asistencia, luego la opción de registrar asistencia, y selecciona el botón registrar</w:t>
             </w:r>
           </w:p>
         </w:tc>
@@ -14499,6 +14458,14 @@
                 <w:lang w:eastAsia="es-CO"/>
               </w:rPr>
               <w:t> </w:t>
+            </w:r>
+            <w:r>
+              <w:rPr>
+                <w:rFonts w:ascii="Calibri" w:eastAsia="Times New Roman" w:hAnsi="Calibri" w:cs="Calibri"/>
+                <w:color w:val="000000"/>
+                <w:lang w:eastAsia="es-CO"/>
+              </w:rPr>
+              <w:t>Pasó</w:t>
             </w:r>
           </w:p>
         </w:tc>
@@ -16875,15 +16842,7 @@
                 <w:color w:val="000000"/>
                 <w:lang w:eastAsia="es-CO"/>
               </w:rPr>
-              <w:t xml:space="preserve"> </w:t>
-            </w:r>
-            <w:r>
-              <w:rPr>
-                <w:rFonts w:ascii="Calibri" w:eastAsia="Times New Roman" w:hAnsi="Calibri" w:cs="Calibri"/>
-                <w:color w:val="000000"/>
-                <w:lang w:eastAsia="es-CO"/>
-              </w:rPr>
-              <w:t>Se debe contar con un usuario de rol profesor y conexión a internet</w:t>
+              <w:t xml:space="preserve"> Se debe contar con un usuario de rol profesor y conexión a internet</w:t>
             </w:r>
           </w:p>
         </w:tc>
@@ -17508,55 +17467,7 @@
                 <w:color w:val="000000"/>
                 <w:lang w:eastAsia="es-CO"/>
               </w:rPr>
-              <w:t xml:space="preserve">Debe seleccionar la opción Asistencia, luego la opción de </w:t>
-            </w:r>
-            <w:r>
-              <w:rPr>
-                <w:rFonts w:ascii="Calibri" w:eastAsia="Times New Roman" w:hAnsi="Calibri" w:cs="Calibri"/>
-                <w:color w:val="000000"/>
-                <w:lang w:eastAsia="es-CO"/>
-              </w:rPr>
-              <w:t>modificar</w:t>
-            </w:r>
-            <w:r>
-              <w:rPr>
-                <w:rFonts w:ascii="Calibri" w:eastAsia="Times New Roman" w:hAnsi="Calibri" w:cs="Calibri"/>
-                <w:color w:val="000000"/>
-                <w:lang w:eastAsia="es-CO"/>
-              </w:rPr>
-              <w:t xml:space="preserve"> asistencia, selecciona el c</w:t>
-            </w:r>
-            <w:r>
-              <w:rPr>
-                <w:rFonts w:ascii="Calibri" w:eastAsia="Times New Roman" w:hAnsi="Calibri" w:cs="Calibri"/>
-                <w:color w:val="000000"/>
-                <w:lang w:eastAsia="es-CO"/>
-              </w:rPr>
-              <w:t xml:space="preserve">urso a generar asistencia, </w:t>
-            </w:r>
-            <w:r>
-              <w:rPr>
-                <w:rFonts w:ascii="Calibri" w:eastAsia="Times New Roman" w:hAnsi="Calibri" w:cs="Calibri"/>
-                <w:color w:val="000000"/>
-                <w:lang w:eastAsia="es-CO"/>
-              </w:rPr>
-              <w:t xml:space="preserve"> selecciona el estudiante</w:t>
-            </w:r>
-            <w:r>
-              <w:rPr>
-                <w:rFonts w:ascii="Calibri" w:eastAsia="Times New Roman" w:hAnsi="Calibri" w:cs="Calibri"/>
-                <w:color w:val="000000"/>
-                <w:lang w:eastAsia="es-CO"/>
-              </w:rPr>
-              <w:t xml:space="preserve"> y por último selecciona el tipo de asistencia </w:t>
-            </w:r>
-            <w:r>
-              <w:rPr>
-                <w:rFonts w:ascii="Calibri" w:eastAsia="Times New Roman" w:hAnsi="Calibri" w:cs="Calibri"/>
-                <w:color w:val="000000"/>
-                <w:lang w:eastAsia="es-CO"/>
-              </w:rPr>
-              <w:t xml:space="preserve"> para luego dar clic en el botón registrar</w:t>
+              <w:t>Debe seleccionar la opción Asistencia, luego la opción de modificar asistencia, selecciona el curso a generar asistencia,  selecciona el estudiante y por último selecciona el tipo de asistencia  para luego dar clic en el botón registrar</w:t>
             </w:r>
           </w:p>
         </w:tc>
@@ -17633,6 +17544,14 @@
                 <w:lang w:eastAsia="es-CO"/>
               </w:rPr>
               <w:t> </w:t>
+            </w:r>
+            <w:r>
+              <w:rPr>
+                <w:rFonts w:ascii="Calibri" w:eastAsia="Times New Roman" w:hAnsi="Calibri" w:cs="Calibri"/>
+                <w:color w:val="000000"/>
+                <w:lang w:eastAsia="es-CO"/>
+              </w:rPr>
+              <w:t>Pasó</w:t>
             </w:r>
           </w:p>
         </w:tc>
@@ -17840,23 +17759,7 @@
                 <w:color w:val="000000"/>
                 <w:lang w:eastAsia="es-CO"/>
               </w:rPr>
-              <w:t>Debe seleccionar la opción Asistencia, luego la opción de modificar</w:t>
-            </w:r>
-            <w:r>
-              <w:rPr>
-                <w:rFonts w:ascii="Calibri" w:eastAsia="Times New Roman" w:hAnsi="Calibri" w:cs="Calibri"/>
-                <w:color w:val="000000"/>
-                <w:lang w:eastAsia="es-CO"/>
-              </w:rPr>
-              <w:t xml:space="preserve"> asistencia </w:t>
-            </w:r>
-            <w:r>
-              <w:rPr>
-                <w:rFonts w:ascii="Calibri" w:eastAsia="Times New Roman" w:hAnsi="Calibri" w:cs="Calibri"/>
-                <w:color w:val="000000"/>
-                <w:lang w:eastAsia="es-CO"/>
-              </w:rPr>
-              <w:t>,  selecciona el estudiante y por último selecciona el tipo de asistencia  para luego dar clic en el botón registrar</w:t>
+              <w:t>Debe seleccionar la opción Asistencia, luego la opción de modificar asistencia ,  selecciona el estudiante y por último selecciona el tipo de asistencia  para luego dar clic en el botón registrar</w:t>
             </w:r>
           </w:p>
         </w:tc>
@@ -17940,6 +17843,14 @@
                 <w:lang w:eastAsia="es-CO"/>
               </w:rPr>
               <w:t> </w:t>
+            </w:r>
+            <w:r>
+              <w:rPr>
+                <w:rFonts w:ascii="Calibri" w:eastAsia="Times New Roman" w:hAnsi="Calibri" w:cs="Calibri"/>
+                <w:color w:val="000000"/>
+                <w:lang w:eastAsia="es-CO"/>
+              </w:rPr>
+              <w:t>Pasó</w:t>
             </w:r>
           </w:p>
         </w:tc>
@@ -18147,23 +18058,7 @@
                 <w:color w:val="000000"/>
                 <w:lang w:eastAsia="es-CO"/>
               </w:rPr>
-              <w:t>Debe seleccionar la opción Asistencia, luego la opción de modificar asistencia, selecciona el curso a generar asistencia</w:t>
-            </w:r>
-            <w:r>
-              <w:rPr>
-                <w:rFonts w:ascii="Calibri" w:eastAsia="Times New Roman" w:hAnsi="Calibri" w:cs="Calibri"/>
-                <w:color w:val="000000"/>
-                <w:lang w:eastAsia="es-CO"/>
-              </w:rPr>
-              <w:t xml:space="preserve"> </w:t>
-            </w:r>
-            <w:r>
-              <w:rPr>
-                <w:rFonts w:ascii="Calibri" w:eastAsia="Times New Roman" w:hAnsi="Calibri" w:cs="Calibri"/>
-                <w:color w:val="000000"/>
-                <w:lang w:eastAsia="es-CO"/>
-              </w:rPr>
-              <w:t xml:space="preserve"> y por último selecciona el tipo de asistencia  para luego dar clic en el botón registrar</w:t>
+              <w:t>Debe seleccionar la opción Asistencia, luego la opción de modificar asistencia, selecciona el curso a generar asistencia  y por último selecciona el tipo de asistencia  para luego dar clic en el botón registrar</w:t>
             </w:r>
           </w:p>
         </w:tc>
@@ -18247,6 +18142,14 @@
                 <w:lang w:eastAsia="es-CO"/>
               </w:rPr>
               <w:t> </w:t>
+            </w:r>
+            <w:r>
+              <w:rPr>
+                <w:rFonts w:ascii="Calibri" w:eastAsia="Times New Roman" w:hAnsi="Calibri" w:cs="Calibri"/>
+                <w:color w:val="000000"/>
+                <w:lang w:eastAsia="es-CO"/>
+              </w:rPr>
+              <w:t>Pasó</w:t>
             </w:r>
           </w:p>
         </w:tc>
@@ -22104,15 +22007,7 @@
                 <w:color w:val="000000"/>
                 <w:lang w:eastAsia="es-CO"/>
               </w:rPr>
-              <w:t xml:space="preserve">Se debe seleccionar la opción “Ver asistencia” y  luego </w:t>
-            </w:r>
-            <w:r>
-              <w:rPr>
-                <w:rFonts w:ascii="Calibri" w:eastAsia="Times New Roman" w:hAnsi="Calibri" w:cs="Calibri"/>
-                <w:color w:val="000000"/>
-                <w:lang w:eastAsia="es-CO"/>
-              </w:rPr>
-              <w:t>selecciona la opción visualizar</w:t>
+              <w:t>Se debe seleccionar la opción “Ver asistencia” y  luego selecciona la opción visualizar</w:t>
             </w:r>
           </w:p>
         </w:tc>
@@ -22188,6 +22083,14 @@
                 <w:lang w:eastAsia="es-CO"/>
               </w:rPr>
               <w:t> </w:t>
+            </w:r>
+            <w:r>
+              <w:rPr>
+                <w:rFonts w:ascii="Calibri" w:eastAsia="Times New Roman" w:hAnsi="Calibri" w:cs="Calibri"/>
+                <w:color w:val="000000"/>
+                <w:lang w:eastAsia="es-CO"/>
+              </w:rPr>
+              <w:t>Falló</w:t>
             </w:r>
           </w:p>
         </w:tc>
@@ -22728,11 +22631,9 @@
         </w:tc>
       </w:tr>
     </w:tbl>
-    <w:p>
-      <w:bookmarkStart w:id="0" w:name="_GoBack"/>
-      <w:bookmarkEnd w:id="0"/>
-    </w:p>
+    <w:p/>
     <w:sectPr>
+      <w:headerReference w:type="default" r:id="rId7"/>
       <w:pgSz w:w="15840" w:h="12240" w:orient="landscape"/>
       <w:pgMar w:top="1701" w:right="1417" w:bottom="1701" w:left="1417" w:header="708" w:footer="708" w:gutter="0"/>
       <w:cols w:space="708"/>
@@ -22790,6 +22691,27 @@
     </w:p>
   </w:footnote>
 </w:footnotes>
+</file>
+
+<file path=word/header1.xml><?xml version="1.0" encoding="utf-8"?>
+<w:hdr xmlns:wpc="http://schemas.microsoft.com/office/word/2010/wordprocessingCanvas" xmlns:mc="http://schemas.openxmlformats.org/markup-compatibility/2006" xmlns:o="urn:schemas-microsoft-com:office:office" xmlns:r="http://schemas.openxmlformats.org/officeDocument/2006/relationships" xmlns:m="http://schemas.openxmlformats.org/officeDocument/2006/math" xmlns:v="urn:schemas-microsoft-com:vml" xmlns:wp14="http://schemas.microsoft.com/office/word/2010/wordprocessingDrawing" xmlns:wp="http://schemas.openxmlformats.org/drawingml/2006/wordprocessingDrawing" xmlns:w10="urn:schemas-microsoft-com:office:word" xmlns:w="http://schemas.openxmlformats.org/wordprocessingml/2006/main" xmlns:w14="http://schemas.microsoft.com/office/word/2010/wordml" xmlns:wpg="http://schemas.microsoft.com/office/word/2010/wordprocessingGroup" xmlns:wpi="http://schemas.microsoft.com/office/word/2010/wordprocessingInk" xmlns:wne="http://schemas.microsoft.com/office/word/2006/wordml" xmlns:wps="http://schemas.microsoft.com/office/word/2010/wordprocessingShape" mc:Ignorable="w14 wp14">
+  <w:p>
+    <w:pPr>
+      <w:pStyle w:val="Encabezado"/>
+    </w:pPr>
+    <w:r>
+      <w:t>2015100212 70753299</w:t>
+    </w:r>
+  </w:p>
+  <w:p>
+    <w:pPr>
+      <w:pStyle w:val="Encabezado"/>
+    </w:pPr>
+    <w:r>
+      <w:t>47230223</w:t>
+    </w:r>
+  </w:p>
+</w:hdr>
 </file>
 
 <file path=word/styles.xml><?xml version="1.0" encoding="utf-8"?>

</xml_diff>